<commit_message>
remove YouTrack references from docs
</commit_message>
<xml_diff>
--- a/4910 requirements specification.docx
+++ b/4910 requirements specification.docx
@@ -200,13 +200,8 @@
         <w:spacing w:line="288" w:lineRule="auto"/>
       </w:pPr>
       <w:r>
-        <w:t xml:space="preserve">Steven </w:t>
-      </w:r>
-      <w:proofErr w:type="spellStart"/>
-      <w:r>
-        <w:t>Lyall</w:t>
-      </w:r>
-      <w:proofErr w:type="spellEnd"/>
+        <w:t>Steven Lyall</w:t>
+      </w:r>
       <w:r>
         <w:t xml:space="preserve"> and Greg Petersen</w:t>
       </w:r>
@@ -1625,8 +1620,6 @@
         </w:rPr>
         <w:t>The application</w:t>
       </w:r>
-      <w:bookmarkStart w:id="0" w:name="_GoBack"/>
-      <w:bookmarkEnd w:id="0"/>
       <w:r>
         <w:rPr>
           <w:rFonts w:ascii="Helvetica Neue Light" w:hAnsi="Arial Unicode MS" w:cs="Arial Unicode MS"/>
@@ -1957,150 +1950,22 @@
           </wp:inline>
         </w:drawing>
       </w:r>
-    </w:p>
-    <w:p>
-      <w:pPr>
-        <w:pStyle w:val="Heading1"/>
-        <w:rPr>
-          <w:rFonts w:ascii="Helvetica Neue" w:eastAsia="Arial Unicode MS" w:hAnsi="Arial Unicode MS" w:cs="Arial Unicode MS"/>
-          <w:b/>
-          <w:bCs/>
-          <w:color w:val="357CA2"/>
-          <w:sz w:val="34"/>
-          <w:szCs w:val="34"/>
-        </w:rPr>
-      </w:pPr>
-      <w:r>
-        <w:rPr>
-          <w:rFonts w:ascii="Helvetica Neue" w:eastAsia="Arial Unicode MS" w:hAnsi="Arial Unicode MS" w:cs="Arial Unicode MS"/>
-          <w:b/>
-          <w:bCs/>
-          <w:color w:val="357CA2"/>
-          <w:sz w:val="34"/>
-          <w:szCs w:val="34"/>
-        </w:rPr>
-        <w:lastRenderedPageBreak/>
-        <w:t xml:space="preserve">Development View </w:t>
-      </w:r>
-    </w:p>
-    <w:p>
-      <w:pPr>
-        <w:rPr>
-          <w:rFonts w:ascii="Helvetica Neue Light" w:hAnsi="Arial Unicode MS" w:cs="Arial Unicode MS"/>
-          <w:color w:val="000000"/>
-          <w:sz w:val="20"/>
-          <w:szCs w:val="20"/>
-        </w:rPr>
-      </w:pPr>
-    </w:p>
-    <w:p>
-      <w:pPr>
-        <w:spacing w:line="360" w:lineRule="auto"/>
-        <w:rPr>
-          <w:rFonts w:ascii="Helvetica Neue Light" w:hAnsi="Arial Unicode MS" w:cs="Arial Unicode MS"/>
-          <w:color w:val="000000"/>
-          <w:sz w:val="20"/>
-          <w:szCs w:val="20"/>
-        </w:rPr>
-      </w:pPr>
-      <w:r>
-        <w:rPr>
-          <w:rFonts w:ascii="Helvetica Neue Light" w:hAnsi="Arial Unicode MS" w:cs="Arial Unicode MS"/>
-          <w:color w:val="000000"/>
-          <w:sz w:val="20"/>
-          <w:szCs w:val="20"/>
-        </w:rPr>
-        <w:t xml:space="preserve">The agile development process we have chosen will have its sprints, tasks and progress outlined in our </w:t>
-      </w:r>
-      <w:proofErr w:type="spellStart"/>
-      <w:r>
-        <w:rPr>
-          <w:rFonts w:ascii="Helvetica Neue Light" w:hAnsi="Arial Unicode MS" w:cs="Arial Unicode MS"/>
-          <w:color w:val="000000"/>
-          <w:sz w:val="20"/>
-          <w:szCs w:val="20"/>
-        </w:rPr>
-        <w:t>YouTrack</w:t>
-      </w:r>
-      <w:proofErr w:type="spellEnd"/>
-      <w:r>
-        <w:rPr>
-          <w:rFonts w:ascii="Helvetica Neue Light" w:hAnsi="Arial Unicode MS" w:cs="Arial Unicode MS"/>
-          <w:color w:val="000000"/>
-          <w:sz w:val="20"/>
-          <w:szCs w:val="20"/>
-        </w:rPr>
-        <w:t xml:space="preserve"> </w:t>
-      </w:r>
-      <w:proofErr w:type="spellStart"/>
-      <w:r>
-        <w:rPr>
-          <w:rFonts w:ascii="Helvetica Neue Light" w:hAnsi="Arial Unicode MS" w:cs="Arial Unicode MS"/>
-          <w:color w:val="000000"/>
-          <w:sz w:val="20"/>
-          <w:szCs w:val="20"/>
-        </w:rPr>
-        <w:t>InCloud</w:t>
-      </w:r>
-      <w:proofErr w:type="spellEnd"/>
-      <w:r>
-        <w:rPr>
-          <w:rFonts w:ascii="Helvetica Neue Light" w:hAnsi="Arial Unicode MS" w:cs="Arial Unicode MS"/>
-          <w:color w:val="000000"/>
-          <w:sz w:val="20"/>
-          <w:szCs w:val="20"/>
-        </w:rPr>
-        <w:t xml:space="preserve"> issue tracking tool, located at </w:t>
-      </w:r>
-      <w:hyperlink r:id="rId14" w:history="1">
-        <w:r>
-          <w:rPr>
-            <w:rStyle w:val="Hyperlink"/>
-            <w:rFonts w:ascii="Helvetica Neue Light" w:hAnsi="Arial Unicode MS" w:cs="Arial Unicode MS"/>
-            <w:sz w:val="20"/>
-            <w:szCs w:val="20"/>
-          </w:rPr>
-          <w:t>http://kidsapp.myjetbrains.com/youtrack/projects</w:t>
-        </w:r>
-      </w:hyperlink>
-      <w:r>
-        <w:rPr>
-          <w:rFonts w:ascii="Helvetica Neue Light" w:hAnsi="Arial Unicode MS" w:cs="Arial Unicode MS"/>
-          <w:color w:val="000000"/>
-          <w:sz w:val="20"/>
-          <w:szCs w:val="20"/>
-        </w:rPr>
-        <w:t>, and will not be discussed in this document to ensure that our documentation remains maintainable.</w:t>
-      </w:r>
+      <w:bookmarkStart w:id="0" w:name="_GoBack"/>
+      <w:bookmarkEnd w:id="0"/>
     </w:p>
     <w:p>
       <w:pPr>
         <w:pStyle w:val="Body2"/>
-        <w:spacing w:line="360" w:lineRule="auto"/>
-        <w:rPr>
-          <w:rFonts w:eastAsia="Arial Unicode MS" w:hAnsi="Arial Unicode MS" w:cs="Arial Unicode MS"/>
-        </w:rPr>
       </w:pPr>
     </w:p>
     <w:p>
       <w:pPr>
         <w:pStyle w:val="Body2"/>
-        <w:spacing w:line="360" w:lineRule="auto"/>
-      </w:pPr>
-    </w:p>
-    <w:p>
-      <w:pPr>
-        <w:pStyle w:val="Body2"/>
-      </w:pPr>
-    </w:p>
-    <w:p>
-      <w:pPr>
-        <w:pStyle w:val="Body2"/>
       </w:pPr>
     </w:p>
     <w:sectPr>
-      <w:headerReference w:type="default" r:id="rId15"/>
-      <w:footerReference w:type="default" r:id="rId16"/>
+      <w:headerReference w:type="default" r:id="rId14"/>
+      <w:footerReference w:type="default" r:id="rId15"/>
       <w:pgSz w:w="12240" w:h="15840"/>
       <w:pgMar w:top="2520" w:right="1200" w:bottom="1800" w:left="1200" w:header="720" w:footer="1040" w:gutter="0"/>
       <w:pgNumType w:start="2"/>
@@ -2215,7 +2080,7 @@
       <w:rPr>
         <w:noProof/>
       </w:rPr>
-      <w:t>4</w:t>
+      <w:t>8</w:t>
     </w:r>
     <w:r>
       <w:fldChar w:fldCharType="end"/>
@@ -5244,7 +5109,7 @@
 </file>
 
 <file path=customXml/itemProps1.xml><?xml version="1.0" encoding="utf-8"?>
-<ds:datastoreItem xmlns:ds="http://schemas.openxmlformats.org/officeDocument/2006/customXml" ds:itemID="{1DB079EA-2C14-E445-93BE-DA83A42D89B8}">
+<ds:datastoreItem xmlns:ds="http://schemas.openxmlformats.org/officeDocument/2006/customXml" ds:itemID="{905A9CFB-4993-5E46-B3BF-5623AF0D4136}">
   <ds:schemaRefs>
     <ds:schemaRef ds:uri="http://schemas.openxmlformats.org/officeDocument/2006/bibliography"/>
   </ds:schemaRefs>

</xml_diff>